<commit_message>
work started on kevinbaconnumber
</commit_message>
<xml_diff>
--- a/KevinBaconNumber/Assignment13A.docx
+++ b/KevinBaconNumber/Assignment13A.docx
@@ -1,6 +1,6 @@
 
 <file path=word/document.xml><?xml version="1.0" encoding="utf-8"?>
-<w:document xmlns:ve="http://schemas.openxmlformats.org/markup-compatibility/2006" xmlns:o="urn:schemas-microsoft-com:office:office" xmlns:r="http://schemas.openxmlformats.org/officeDocument/2006/relationships" xmlns:m="http://schemas.openxmlformats.org/officeDocument/2006/math" xmlns:v="urn:schemas-microsoft-com:vml" xmlns:wp="http://schemas.openxmlformats.org/drawingml/2006/wordprocessingDrawing" xmlns:w10="urn:schemas-microsoft-com:office:word" xmlns:w="http://schemas.openxmlformats.org/wordprocessingml/2006/main" xmlns:wne="http://schemas.microsoft.com/office/word/2006/wordml">
+<w:document xmlns:wpc="http://schemas.microsoft.com/office/word/2010/wordprocessingCanvas" xmlns:mc="http://schemas.openxmlformats.org/markup-compatibility/2006" xmlns:o="urn:schemas-microsoft-com:office:office" xmlns:r="http://schemas.openxmlformats.org/officeDocument/2006/relationships" xmlns:m="http://schemas.openxmlformats.org/officeDocument/2006/math" xmlns:v="urn:schemas-microsoft-com:vml" xmlns:wp14="http://schemas.microsoft.com/office/word/2010/wordprocessingDrawing" xmlns:wp="http://schemas.openxmlformats.org/drawingml/2006/wordprocessingDrawing" xmlns:w10="urn:schemas-microsoft-com:office:word" xmlns:w="http://schemas.openxmlformats.org/wordprocessingml/2006/main" xmlns:w14="http://schemas.microsoft.com/office/word/2010/wordml" xmlns:wpg="http://schemas.microsoft.com/office/word/2010/wordprocessingGroup" xmlns:wpi="http://schemas.microsoft.com/office/word/2010/wordprocessingInk" xmlns:wne="http://schemas.microsoft.com/office/word/2006/wordml" xmlns:wps="http://schemas.microsoft.com/office/word/2010/wordprocessingShape" mc:Ignorable="w14 wp14">
   <w:body>
     <w:p>
       <w:r>
@@ -24,7 +24,7 @@
       <w:tblPr>
         <w:tblStyle w:val="TableGrid"/>
         <w:tblW w:w="9711" w:type="dxa"/>
-        <w:tblLook w:val="04A0"/>
+        <w:tblLook w:val="04A0" w:firstRow="1" w:lastRow="0" w:firstColumn="1" w:lastColumn="0" w:noHBand="0" w:noVBand="1"/>
       </w:tblPr>
       <w:tblGrid>
         <w:gridCol w:w="9711"/>
@@ -47,7 +47,6 @@
                 <w:szCs w:val="24"/>
               </w:rPr>
             </w:pPr>
-            <w:proofErr w:type="spellStart"/>
             <w:r>
               <w:rPr>
                 <w:rFonts w:ascii="Anonymous Pro" w:eastAsia="Dotum" w:hAnsi="Anonymous Pro" w:cs="Times New Roman"/>
@@ -57,7 +56,6 @@
               </w:rPr>
               <w:t>HashedGraph</w:t>
             </w:r>
-            <w:proofErr w:type="spellEnd"/>
           </w:p>
         </w:tc>
       </w:tr>
@@ -152,30 +150,8 @@
               <w:rPr>
                 <w:rFonts w:ascii="Anonymous Pro" w:eastAsia="Dotum" w:hAnsi="Anonymous Pro"/>
               </w:rPr>
-              <w:t>-</w:t>
-            </w:r>
-            <w:proofErr w:type="spellStart"/>
-            <w:r>
-              <w:rPr>
-                <w:rFonts w:ascii="Anonymous Pro" w:eastAsia="Dotum" w:hAnsi="Anonymous Pro"/>
-              </w:rPr>
-              <w:t>edgeCount</w:t>
-            </w:r>
-            <w:proofErr w:type="spellEnd"/>
-            <w:r>
-              <w:rPr>
-                <w:rFonts w:ascii="Anonymous Pro" w:eastAsia="Dotum" w:hAnsi="Anonymous Pro"/>
-              </w:rPr>
-              <w:t xml:space="preserve">: </w:t>
-            </w:r>
-            <w:proofErr w:type="spellStart"/>
-            <w:r>
-              <w:rPr>
-                <w:rFonts w:ascii="Anonymous Pro" w:eastAsia="Dotum" w:hAnsi="Anonymous Pro"/>
-              </w:rPr>
-              <w:t>int</w:t>
-            </w:r>
-            <w:proofErr w:type="spellEnd"/>
+              <w:t>-edgeCount: int</w:t>
+            </w:r>
           </w:p>
         </w:tc>
       </w:tr>
@@ -199,21 +175,7 @@
               <w:rPr>
                 <w:rFonts w:ascii="Anonymous Pro" w:eastAsia="Dotum" w:hAnsi="Anonymous Pro"/>
               </w:rPr>
-              <w:t>+</w:t>
-            </w:r>
-            <w:proofErr w:type="spellStart"/>
-            <w:r>
-              <w:rPr>
-                <w:rFonts w:ascii="Anonymous Pro" w:eastAsia="Dotum" w:hAnsi="Anonymous Pro"/>
-              </w:rPr>
-              <w:t>HashedGraph</w:t>
-            </w:r>
-            <w:proofErr w:type="spellEnd"/>
-            <w:r>
-              <w:rPr>
-                <w:rFonts w:ascii="Anonymous Pro" w:eastAsia="Dotum" w:hAnsi="Anonymous Pro"/>
-              </w:rPr>
-              <w:t>()</w:t>
+              <w:t>+HashedGraph()</w:t>
             </w:r>
           </w:p>
         </w:tc>
@@ -238,16 +200,8 @@
               <w:rPr>
                 <w:rFonts w:ascii="Anonymous Pro" w:hAnsi="Anonymous Pro"/>
               </w:rPr>
-              <w:t>+~</w:t>
-            </w:r>
-            <w:proofErr w:type="spellStart"/>
-            <w:r>
-              <w:rPr>
-                <w:rFonts w:ascii="Anonymous Pro" w:hAnsi="Anonymous Pro"/>
-              </w:rPr>
-              <w:t>HashedGraph</w:t>
-            </w:r>
-            <w:proofErr w:type="spellEnd"/>
+              <w:t>+~HashedGraph</w:t>
+            </w:r>
           </w:p>
         </w:tc>
       </w:tr>
@@ -273,19 +227,11 @@
               </w:rPr>
               <w:t>+</w:t>
             </w:r>
-            <w:proofErr w:type="spellStart"/>
             <w:r>
               <w:rPr>
                 <w:rFonts w:ascii="Anonymous Pro" w:hAnsi="Anonymous Pro"/>
               </w:rPr>
-              <w:t>addVertex</w:t>
-            </w:r>
-            <w:proofErr w:type="spellEnd"/>
-            <w:r>
-              <w:rPr>
-                <w:rFonts w:ascii="Anonymous Pro" w:hAnsi="Anonymous Pro"/>
-              </w:rPr>
-              <w:t>(const string&amp;): string</w:t>
+              <w:t>addVertex(const string&amp;): string</w:t>
             </w:r>
           </w:p>
         </w:tc>
@@ -310,21 +256,7 @@
               <w:rPr>
                 <w:rFonts w:ascii="Anonymous Pro" w:hAnsi="Anonymous Pro"/>
               </w:rPr>
-              <w:t>+</w:t>
-            </w:r>
-            <w:proofErr w:type="spellStart"/>
-            <w:r>
-              <w:rPr>
-                <w:rFonts w:ascii="Anonymous Pro" w:hAnsi="Anonymous Pro"/>
-              </w:rPr>
-              <w:t>addEdge</w:t>
-            </w:r>
-            <w:proofErr w:type="spellEnd"/>
-            <w:r>
-              <w:rPr>
-                <w:rFonts w:ascii="Anonymous Pro" w:hAnsi="Anonymous Pro"/>
-              </w:rPr>
-              <w:t>(const string&amp;): string</w:t>
+              <w:t>+addEdge(const string&amp;): string</w:t>
             </w:r>
           </w:p>
         </w:tc>
@@ -349,40 +281,195 @@
               <w:rPr>
                 <w:rFonts w:ascii="Anonymous Pro" w:hAnsi="Anonymous Pro"/>
               </w:rPr>
-              <w:t>+</w:t>
-            </w:r>
-            <w:proofErr w:type="spellStart"/>
-            <w:r>
-              <w:rPr>
-                <w:rFonts w:ascii="Anonymous Pro" w:hAnsi="Anonymous Pro"/>
-              </w:rPr>
-              <w:t>getBaconNumber</w:t>
-            </w:r>
-            <w:proofErr w:type="spellEnd"/>
-            <w:r>
-              <w:rPr>
-                <w:rFonts w:ascii="Anonymous Pro" w:hAnsi="Anonymous Pro"/>
-              </w:rPr>
-              <w:t>(const string&amp;) const: string</w:t>
-            </w:r>
-          </w:p>
-        </w:tc>
-      </w:tr>
-      <w:tr>
-        <w:trPr>
-          <w:trHeight w:val="340"/>
-        </w:trPr>
-        <w:tc>
-          <w:tcPr>
-            <w:tcW w:w="9711" w:type="dxa"/>
-            <w:shd w:val="clear" w:color="auto" w:fill="D9D9D9" w:themeFill="background1" w:themeFillShade="D9"/>
+              <w:t>+getBaconNumber(const string&amp;) const: string</w:t>
+            </w:r>
+          </w:p>
+        </w:tc>
+      </w:tr>
+    </w:tbl>
+    <w:p/>
+    <w:tbl>
+      <w:tblPr>
+        <w:tblStyle w:val="TableGrid"/>
+        <w:tblW w:w="9741" w:type="dxa"/>
+        <w:tblLook w:val="04A0" w:firstRow="1" w:lastRow="0" w:firstColumn="1" w:lastColumn="0" w:noHBand="0" w:noVBand="1"/>
+      </w:tblPr>
+      <w:tblGrid>
+        <w:gridCol w:w="9741"/>
+      </w:tblGrid>
+      <w:tr>
+        <w:trPr>
+          <w:trHeight w:val="364"/>
+        </w:trPr>
+        <w:tc>
+          <w:tcPr>
+            <w:tcW w:w="9741" w:type="dxa"/>
+            <w:shd w:val="clear" w:color="auto" w:fill="A6A6A6" w:themeFill="background1" w:themeFillShade="A6"/>
           </w:tcPr>
           <w:p>
             <w:pPr>
               <w:rPr>
-                <w:rFonts w:ascii="Anonymous Pro" w:hAnsi="Anonymous Pro"/>
+                <w:sz w:val="24"/>
+                <w:szCs w:val="24"/>
               </w:rPr>
             </w:pPr>
+            <w:r>
+              <w:rPr>
+                <w:sz w:val="24"/>
+                <w:szCs w:val="24"/>
+              </w:rPr>
+              <w:t>HashList</w:t>
+            </w:r>
+          </w:p>
+        </w:tc>
+      </w:tr>
+      <w:tr>
+        <w:trPr>
+          <w:trHeight w:val="364"/>
+        </w:trPr>
+        <w:tc>
+          <w:tcPr>
+            <w:tcW w:w="9741" w:type="dxa"/>
+            <w:vAlign w:val="center"/>
+          </w:tcPr>
+          <w:p>
+            <w:r>
+              <w:t>-hashTable: *int</w:t>
+            </w:r>
+          </w:p>
+        </w:tc>
+      </w:tr>
+      <w:tr>
+        <w:trPr>
+          <w:trHeight w:val="344"/>
+        </w:trPr>
+        <w:tc>
+          <w:tcPr>
+            <w:tcW w:w="9741" w:type="dxa"/>
+            <w:vAlign w:val="center"/>
+          </w:tcPr>
+          <w:p>
+            <w:r>
+              <w:t>-loadFactor=0.65: static const double</w:t>
+            </w:r>
+          </w:p>
+        </w:tc>
+      </w:tr>
+      <w:tr>
+        <w:trPr>
+          <w:trHeight w:val="364"/>
+        </w:trPr>
+        <w:tc>
+          <w:tcPr>
+            <w:tcW w:w="9741" w:type="dxa"/>
+            <w:vAlign w:val="center"/>
+          </w:tcPr>
+          <w:p>
+            <w:r>
+              <w:t>-initialTableSize=503: static const int</w:t>
+            </w:r>
+          </w:p>
+        </w:tc>
+      </w:tr>
+      <w:tr>
+        <w:trPr>
+          <w:trHeight w:val="344"/>
+        </w:trPr>
+        <w:tc>
+          <w:tcPr>
+            <w:tcW w:w="9741" w:type="dxa"/>
+            <w:shd w:val="clear" w:color="auto" w:fill="BFBFBF" w:themeFill="background1" w:themeFillShade="BF"/>
+            <w:vAlign w:val="center"/>
+          </w:tcPr>
+          <w:p>
+            <w:r>
+              <w:t>+HashList()</w:t>
+            </w:r>
+          </w:p>
+        </w:tc>
+      </w:tr>
+      <w:tr>
+        <w:trPr>
+          <w:trHeight w:val="364"/>
+        </w:trPr>
+        <w:tc>
+          <w:tcPr>
+            <w:tcW w:w="9741" w:type="dxa"/>
+            <w:shd w:val="clear" w:color="auto" w:fill="BFBFBF" w:themeFill="background1" w:themeFillShade="BF"/>
+            <w:vAlign w:val="center"/>
+          </w:tcPr>
+          <w:p>
+            <w:r>
+              <w:t>+~HashList()`</w:t>
+            </w:r>
+          </w:p>
+        </w:tc>
+      </w:tr>
+      <w:tr>
+        <w:trPr>
+          <w:trHeight w:val="344"/>
+        </w:trPr>
+        <w:tc>
+          <w:tcPr>
+            <w:tcW w:w="9741" w:type="dxa"/>
+            <w:shd w:val="clear" w:color="auto" w:fill="BFBFBF" w:themeFill="background1" w:themeFillShade="BF"/>
+            <w:vAlign w:val="center"/>
+          </w:tcPr>
+          <w:p>
+            <w:r>
+              <w:t>+insert(cons int): bool</w:t>
+            </w:r>
+          </w:p>
+        </w:tc>
+      </w:tr>
+      <w:tr>
+        <w:trPr>
+          <w:trHeight w:val="384"/>
+        </w:trPr>
+        <w:tc>
+          <w:tcPr>
+            <w:tcW w:w="9741" w:type="dxa"/>
+            <w:shd w:val="clear" w:color="auto" w:fill="BFBFBF" w:themeFill="background1" w:themeFillShade="BF"/>
+            <w:vAlign w:val="center"/>
+          </w:tcPr>
+          <w:p>
+            <w:r>
+              <w:t>+remove(cons tint): bool</w:t>
+            </w:r>
+          </w:p>
+        </w:tc>
+      </w:tr>
+      <w:tr>
+        <w:trPr>
+          <w:trHeight w:val="384"/>
+        </w:trPr>
+        <w:tc>
+          <w:tcPr>
+            <w:tcW w:w="9741" w:type="dxa"/>
+            <w:shd w:val="clear" w:color="auto" w:fill="BFBFBF" w:themeFill="background1" w:themeFillShade="BF"/>
+            <w:vAlign w:val="center"/>
+          </w:tcPr>
+          <w:p>
+            <w:r>
+              <w:t>-rehash(): void</w:t>
+            </w:r>
+          </w:p>
+        </w:tc>
+      </w:tr>
+      <w:tr>
+        <w:trPr>
+          <w:trHeight w:val="384"/>
+        </w:trPr>
+        <w:tc>
+          <w:tcPr>
+            <w:tcW w:w="9741" w:type="dxa"/>
+            <w:shd w:val="clear" w:color="auto" w:fill="BFBFBF" w:themeFill="background1" w:themeFillShade="BF"/>
+            <w:vAlign w:val="center"/>
+          </w:tcPr>
+          <w:p>
+            <w:r>
+              <w:t>-hash(const int): int</w:t>
+            </w:r>
           </w:p>
         </w:tc>
       </w:tr>
@@ -392,6 +479,95 @@
         <w:jc w:val="center"/>
       </w:pPr>
     </w:p>
+    <w:p>
+      <w:pPr>
+        <w:rPr>
+          <w:b/>
+        </w:rPr>
+      </w:pPr>
+      <w:r>
+        <w:rPr>
+          <w:b/>
+        </w:rPr>
+        <w:t>Data structures proposed for the graph data and explain why that data structure was chosen</w:t>
+      </w:r>
+    </w:p>
+    <w:p>
+      <w:pPr>
+        <w:ind w:left="720"/>
+      </w:pPr>
+      <w:r>
+        <w:t xml:space="preserve">I chose to use two important data structures for my assignment. For storage I chose to implement a hash table in order to store the names or actors and movies for constant lookup and storage. The hash table will allow me to correctly store nodes into a table and also lookup when performing operations. The other data structure I’m using is an adjacency list that wraps around the hash table. The adjacency list will hold the connections in the graph allows me to find the kevin bacon number of each actor. </w:t>
+      </w:r>
+    </w:p>
+    <w:p>
+      <w:r>
+        <w:rPr>
+          <w:b/>
+        </w:rPr>
+        <w:t xml:space="preserve">Finding the </w:t>
+      </w:r>
+      <w:r>
+        <w:rPr>
+          <w:b/>
+        </w:rPr>
+        <w:t>Kevin</w:t>
+      </w:r>
+      <w:r>
+        <w:rPr>
+          <w:b/>
+        </w:rPr>
+        <w:t xml:space="preserve"> bacon number</w:t>
+      </w:r>
+    </w:p>
+    <w:p>
+      <w:pPr>
+        <w:ind w:left="720"/>
+      </w:pPr>
+      <w:r>
+        <w:lastRenderedPageBreak/>
+        <w:t xml:space="preserve">For finding the Kevin bacon number I plan to create an adjacency list based off all of the connections in the graph. From the adjacency list I will use a breadth first search approach in order to find connections based off of a center node Kevin bacon. This will give me the correct number towards the </w:t>
+      </w:r>
+      <w:r>
+        <w:t>Kevin</w:t>
+      </w:r>
+      <w:r>
+        <w:t xml:space="preserve"> bacon number.</w:t>
+      </w:r>
+    </w:p>
+    <w:p>
+      <w:pPr>
+        <w:rPr>
+          <w:b/>
+        </w:rPr>
+      </w:pPr>
+      <w:r>
+        <w:rPr>
+          <w:b/>
+        </w:rPr>
+        <w:t>Big-O for single graph search and Big-O for Kevin Bacon numbers generation</w:t>
+      </w:r>
+    </w:p>
+    <w:p>
+      <w:r>
+        <w:rPr>
+          <w:b/>
+        </w:rPr>
+        <w:tab/>
+      </w:r>
+      <w:r>
+        <w:t>Single graph search:  O(|V|)</w:t>
+      </w:r>
+    </w:p>
+    <w:p>
+      <w:r>
+        <w:tab/>
+        <w:t>Kevin Bacon Number Generation:  O(|E| + |V|)</w:t>
+      </w:r>
+      <w:bookmarkStart w:id="0" w:name="_GoBack"/>
+      <w:bookmarkEnd w:id="0"/>
+    </w:p>
+    <w:p/>
     <w:sectPr>
       <w:pgSz w:w="12240" w:h="15840"/>
       <w:pgMar w:top="1440" w:right="1440" w:bottom="1440" w:left="1440" w:header="720" w:footer="720" w:gutter="0"/>
@@ -403,7 +579,7 @@
 </file>
 
 <file path=word/styles.xml><?xml version="1.0" encoding="utf-8"?>
-<w:styles xmlns:r="http://schemas.openxmlformats.org/officeDocument/2006/relationships" xmlns:w="http://schemas.openxmlformats.org/wordprocessingml/2006/main">
+<w:styles xmlns:mc="http://schemas.openxmlformats.org/markup-compatibility/2006" xmlns:r="http://schemas.openxmlformats.org/officeDocument/2006/relationships" xmlns:w="http://schemas.openxmlformats.org/wordprocessingml/2006/main" xmlns:w14="http://schemas.microsoft.com/office/word/2010/wordml" mc:Ignorable="w14">
   <w:docDefaults>
     <w:rPrDefault>
       <w:rPr>
@@ -574,7 +750,6 @@
     <w:uiPriority w:val="99"/>
     <w:semiHidden/>
     <w:unhideWhenUsed/>
-    <w:qFormat/>
     <w:tblPr>
       <w:tblInd w:w="0" w:type="dxa"/>
       <w:tblCellMar>
@@ -600,7 +775,6 @@
       <w:spacing w:after="0" w:line="240" w:lineRule="auto"/>
     </w:pPr>
     <w:tblPr>
-      <w:tblInd w:w="0" w:type="dxa"/>
       <w:tblBorders>
         <w:top w:val="single" w:sz="4" w:space="0" w:color="auto"/>
         <w:left w:val="single" w:sz="4" w:space="0" w:color="auto"/>
@@ -609,6 +783,184 @@
         <w:insideH w:val="single" w:sz="4" w:space="0" w:color="auto"/>
         <w:insideV w:val="single" w:sz="4" w:space="0" w:color="auto"/>
       </w:tblBorders>
+    </w:tblPr>
+  </w:style>
+</w:styles>
+</file>
+
+<file path=word/stylesWithEffects.xml><?xml version="1.0" encoding="utf-8"?>
+<w:styles xmlns:wpc="http://schemas.microsoft.com/office/word/2010/wordprocessingCanvas" xmlns:mc="http://schemas.openxmlformats.org/markup-compatibility/2006" xmlns:o="urn:schemas-microsoft-com:office:office" xmlns:r="http://schemas.openxmlformats.org/officeDocument/2006/relationships" xmlns:m="http://schemas.openxmlformats.org/officeDocument/2006/math" xmlns:v="urn:schemas-microsoft-com:vml" xmlns:wp14="http://schemas.microsoft.com/office/word/2010/wordprocessingDrawing" xmlns:wp="http://schemas.openxmlformats.org/drawingml/2006/wordprocessingDrawing" xmlns:w10="urn:schemas-microsoft-com:office:word" xmlns:w="http://schemas.openxmlformats.org/wordprocessingml/2006/main" xmlns:w14="http://schemas.microsoft.com/office/word/2010/wordml" xmlns:wpg="http://schemas.microsoft.com/office/word/2010/wordprocessingGroup" xmlns:wpi="http://schemas.microsoft.com/office/word/2010/wordprocessingInk" xmlns:wne="http://schemas.microsoft.com/office/word/2006/wordml" xmlns:wps="http://schemas.microsoft.com/office/word/2010/wordprocessingShape" mc:Ignorable="w14 wp14">
+  <w:docDefaults>
+    <w:rPrDefault>
+      <w:rPr>
+        <w:rFonts w:asciiTheme="minorHAnsi" w:eastAsiaTheme="minorEastAsia" w:hAnsiTheme="minorHAnsi" w:cstheme="minorBidi"/>
+        <w:sz w:val="22"/>
+        <w:szCs w:val="22"/>
+        <w:lang w:val="en-US" w:eastAsia="en-US" w:bidi="ar-SA"/>
+      </w:rPr>
+    </w:rPrDefault>
+    <w:pPrDefault>
+      <w:pPr>
+        <w:spacing w:after="200" w:line="276" w:lineRule="auto"/>
+      </w:pPr>
+    </w:pPrDefault>
+  </w:docDefaults>
+  <w:latentStyles w:defLockedState="0" w:defUIPriority="99" w:defSemiHidden="1" w:defUnhideWhenUsed="1" w:defQFormat="0" w:count="267">
+    <w:lsdException w:name="Normal" w:semiHidden="0" w:uiPriority="0" w:unhideWhenUsed="0" w:qFormat="1"/>
+    <w:lsdException w:name="heading 1" w:semiHidden="0" w:uiPriority="9" w:unhideWhenUsed="0" w:qFormat="1"/>
+    <w:lsdException w:name="heading 2" w:uiPriority="9" w:qFormat="1"/>
+    <w:lsdException w:name="heading 3" w:uiPriority="9" w:qFormat="1"/>
+    <w:lsdException w:name="heading 4" w:uiPriority="9" w:qFormat="1"/>
+    <w:lsdException w:name="heading 5" w:uiPriority="9" w:qFormat="1"/>
+    <w:lsdException w:name="heading 6" w:uiPriority="9" w:qFormat="1"/>
+    <w:lsdException w:name="heading 7" w:uiPriority="9" w:qFormat="1"/>
+    <w:lsdException w:name="heading 8" w:uiPriority="9" w:qFormat="1"/>
+    <w:lsdException w:name="heading 9" w:uiPriority="9" w:qFormat="1"/>
+    <w:lsdException w:name="toc 1" w:uiPriority="39"/>
+    <w:lsdException w:name="toc 2" w:uiPriority="39"/>
+    <w:lsdException w:name="toc 3" w:uiPriority="39"/>
+    <w:lsdException w:name="toc 4" w:uiPriority="39"/>
+    <w:lsdException w:name="toc 5" w:uiPriority="39"/>
+    <w:lsdException w:name="toc 6" w:uiPriority="39"/>
+    <w:lsdException w:name="toc 7" w:uiPriority="39"/>
+    <w:lsdException w:name="toc 8" w:uiPriority="39"/>
+    <w:lsdException w:name="toc 9" w:uiPriority="39"/>
+    <w:lsdException w:name="caption" w:uiPriority="35" w:qFormat="1"/>
+    <w:lsdException w:name="Title" w:semiHidden="0" w:uiPriority="10" w:unhideWhenUsed="0" w:qFormat="1"/>
+    <w:lsdException w:name="Default Paragraph Font" w:uiPriority="1"/>
+    <w:lsdException w:name="Subtitle" w:semiHidden="0" w:uiPriority="11" w:unhideWhenUsed="0" w:qFormat="1"/>
+    <w:lsdException w:name="Strong" w:semiHidden="0" w:uiPriority="22" w:unhideWhenUsed="0" w:qFormat="1"/>
+    <w:lsdException w:name="Emphasis" w:semiHidden="0" w:uiPriority="20" w:unhideWhenUsed="0" w:qFormat="1"/>
+    <w:lsdException w:name="Table Grid" w:semiHidden="0" w:uiPriority="59" w:unhideWhenUsed="0"/>
+    <w:lsdException w:name="Placeholder Text" w:unhideWhenUsed="0"/>
+    <w:lsdException w:name="No Spacing" w:semiHidden="0" w:uiPriority="1" w:unhideWhenUsed="0" w:qFormat="1"/>
+    <w:lsdException w:name="Light Shading" w:semiHidden="0" w:uiPriority="60" w:unhideWhenUsed="0"/>
+    <w:lsdException w:name="Light List" w:semiHidden="0" w:uiPriority="61" w:unhideWhenUsed="0"/>
+    <w:lsdException w:name="Light Grid" w:semiHidden="0" w:uiPriority="62" w:unhideWhenUsed="0"/>
+    <w:lsdException w:name="Medium Shading 1" w:semiHidden="0" w:uiPriority="63" w:unhideWhenUsed="0"/>
+    <w:lsdException w:name="Medium Shading 2" w:semiHidden="0" w:uiPriority="64" w:unhideWhenUsed="0"/>
+    <w:lsdException w:name="Medium List 1" w:semiHidden="0" w:uiPriority="65" w:unhideWhenUsed="0"/>
+    <w:lsdException w:name="Medium List 2" w:semiHidden="0" w:uiPriority="66" w:unhideWhenUsed="0"/>
+    <w:lsdException w:name="Medium Grid 1" w:semiHidden="0" w:uiPriority="67" w:unhideWhenUsed="0"/>
+    <w:lsdException w:name="Medium Grid 2" w:semiHidden="0" w:uiPriority="68" w:unhideWhenUsed="0"/>
+    <w:lsdException w:name="Medium Grid 3" w:semiHidden="0" w:uiPriority="69" w:unhideWhenUsed="0"/>
+    <w:lsdException w:name="Dark List" w:semiHidden="0" w:uiPriority="70" w:unhideWhenUsed="0"/>
+    <w:lsdException w:name="Colorful Shading" w:semiHidden="0" w:uiPriority="71" w:unhideWhenUsed="0"/>
+    <w:lsdException w:name="Colorful List" w:semiHidden="0" w:uiPriority="72" w:unhideWhenUsed="0"/>
+    <w:lsdException w:name="Colorful Grid" w:semiHidden="0" w:uiPriority="73" w:unhideWhenUsed="0"/>
+    <w:lsdException w:name="Light Shading Accent 1" w:semiHidden="0" w:uiPriority="60" w:unhideWhenUsed="0"/>
+    <w:lsdException w:name="Light List Accent 1" w:semiHidden="0" w:uiPriority="61" w:unhideWhenUsed="0"/>
+    <w:lsdException w:name="Light Grid Accent 1" w:semiHidden="0" w:uiPriority="62" w:unhideWhenUsed="0"/>
+    <w:lsdException w:name="Medium Shading 1 Accent 1" w:semiHidden="0" w:uiPriority="63" w:unhideWhenUsed="0"/>
+    <w:lsdException w:name="Medium Shading 2 Accent 1" w:semiHidden="0" w:uiPriority="64" w:unhideWhenUsed="0"/>
+    <w:lsdException w:name="Medium List 1 Accent 1" w:semiHidden="0" w:uiPriority="65" w:unhideWhenUsed="0"/>
+    <w:lsdException w:name="Revision" w:unhideWhenUsed="0"/>
+    <w:lsdException w:name="List Paragraph" w:semiHidden="0" w:uiPriority="34" w:unhideWhenUsed="0" w:qFormat="1"/>
+    <w:lsdException w:name="Quote" w:semiHidden="0" w:uiPriority="29" w:unhideWhenUsed="0" w:qFormat="1"/>
+    <w:lsdException w:name="Intense Quote" w:semiHidden="0" w:uiPriority="30" w:unhideWhenUsed="0" w:qFormat="1"/>
+    <w:lsdException w:name="Medium List 2 Accent 1" w:semiHidden="0" w:uiPriority="66" w:unhideWhenUsed="0"/>
+    <w:lsdException w:name="Medium Grid 1 Accent 1" w:semiHidden="0" w:uiPriority="67" w:unhideWhenUsed="0"/>
+    <w:lsdException w:name="Medium Grid 2 Accent 1" w:semiHidden="0" w:uiPriority="68" w:unhideWhenUsed="0"/>
+    <w:lsdException w:name="Medium Grid 3 Accent 1" w:semiHidden="0" w:uiPriority="69" w:unhideWhenUsed="0"/>
+    <w:lsdException w:name="Dark List Accent 1" w:semiHidden="0" w:uiPriority="70" w:unhideWhenUsed="0"/>
+    <w:lsdException w:name="Colorful Shading Accent 1" w:semiHidden="0" w:uiPriority="71" w:unhideWhenUsed="0"/>
+    <w:lsdException w:name="Colorful List Accent 1" w:semiHidden="0" w:uiPriority="72" w:unhideWhenUsed="0"/>
+    <w:lsdException w:name="Colorful Grid Accent 1" w:semiHidden="0" w:uiPriority="73" w:unhideWhenUsed="0"/>
+    <w:lsdException w:name="Light Shading Accent 2" w:semiHidden="0" w:uiPriority="60" w:unhideWhenUsed="0"/>
+    <w:lsdException w:name="Light List Accent 2" w:semiHidden="0" w:uiPriority="61" w:unhideWhenUsed="0"/>
+    <w:lsdException w:name="Light Grid Accent 2" w:semiHidden="0" w:uiPriority="62" w:unhideWhenUsed="0"/>
+    <w:lsdException w:name="Medium Shading 1 Accent 2" w:semiHidden="0" w:uiPriority="63" w:unhideWhenUsed="0"/>
+    <w:lsdException w:name="Medium Shading 2 Accent 2" w:semiHidden="0" w:uiPriority="64" w:unhideWhenUsed="0"/>
+    <w:lsdException w:name="Medium List 1 Accent 2" w:semiHidden="0" w:uiPriority="65" w:unhideWhenUsed="0"/>
+    <w:lsdException w:name="Medium List 2 Accent 2" w:semiHidden="0" w:uiPriority="66" w:unhideWhenUsed="0"/>
+    <w:lsdException w:name="Medium Grid 1 Accent 2" w:semiHidden="0" w:uiPriority="67" w:unhideWhenUsed="0"/>
+    <w:lsdException w:name="Medium Grid 2 Accent 2" w:semiHidden="0" w:uiPriority="68" w:unhideWhenUsed="0"/>
+    <w:lsdException w:name="Medium Grid 3 Accent 2" w:semiHidden="0" w:uiPriority="69" w:unhideWhenUsed="0"/>
+    <w:lsdException w:name="Dark List Accent 2" w:semiHidden="0" w:uiPriority="70" w:unhideWhenUsed="0"/>
+    <w:lsdException w:name="Colorful Shading Accent 2" w:semiHidden="0" w:uiPriority="71" w:unhideWhenUsed="0"/>
+    <w:lsdException w:name="Colorful List Accent 2" w:semiHidden="0" w:uiPriority="72" w:unhideWhenUsed="0"/>
+    <w:lsdException w:name="Colorful Grid Accent 2" w:semiHidden="0" w:uiPriority="73" w:unhideWhenUsed="0"/>
+    <w:lsdException w:name="Light Shading Accent 3" w:semiHidden="0" w:uiPriority="60" w:unhideWhenUsed="0"/>
+    <w:lsdException w:name="Light List Accent 3" w:semiHidden="0" w:uiPriority="61" w:unhideWhenUsed="0"/>
+    <w:lsdException w:name="Light Grid Accent 3" w:semiHidden="0" w:uiPriority="62" w:unhideWhenUsed="0"/>
+    <w:lsdException w:name="Medium Shading 1 Accent 3" w:semiHidden="0" w:uiPriority="63" w:unhideWhenUsed="0"/>
+    <w:lsdException w:name="Medium Shading 2 Accent 3" w:semiHidden="0" w:uiPriority="64" w:unhideWhenUsed="0"/>
+    <w:lsdException w:name="Medium List 1 Accent 3" w:semiHidden="0" w:uiPriority="65" w:unhideWhenUsed="0"/>
+    <w:lsdException w:name="Medium List 2 Accent 3" w:semiHidden="0" w:uiPriority="66" w:unhideWhenUsed="0"/>
+    <w:lsdException w:name="Medium Grid 1 Accent 3" w:semiHidden="0" w:uiPriority="67" w:unhideWhenUsed="0"/>
+    <w:lsdException w:name="Medium Grid 2 Accent 3" w:semiHidden="0" w:uiPriority="68" w:unhideWhenUsed="0"/>
+    <w:lsdException w:name="Medium Grid 3 Accent 3" w:semiHidden="0" w:uiPriority="69" w:unhideWhenUsed="0"/>
+    <w:lsdException w:name="Dark List Accent 3" w:semiHidden="0" w:uiPriority="70" w:unhideWhenUsed="0"/>
+    <w:lsdException w:name="Colorful Shading Accent 3" w:semiHidden="0" w:uiPriority="71" w:unhideWhenUsed="0"/>
+    <w:lsdException w:name="Colorful List Accent 3" w:semiHidden="0" w:uiPriority="72" w:unhideWhenUsed="0"/>
+    <w:lsdException w:name="Colorful Grid Accent 3" w:semiHidden="0" w:uiPriority="73" w:unhideWhenUsed="0"/>
+    <w:lsdException w:name="Light Shading Accent 4" w:semiHidden="0" w:uiPriority="60" w:unhideWhenUsed="0"/>
+    <w:lsdException w:name="Light List Accent 4" w:semiHidden="0" w:uiPriority="61" w:unhideWhenUsed="0"/>
+    <w:lsdException w:name="Light Grid Accent 4" w:semiHidden="0" w:uiPriority="62" w:unhideWhenUsed="0"/>
+    <w:lsdException w:name="Medium Shading 1 Accent 4" w:semiHidden="0" w:uiPriority="63" w:unhideWhenUsed="0"/>
+    <w:lsdException w:name="Medium Shading 2 Accent 4" w:semiHidden="0" w:uiPriority="64" w:unhideWhenUsed="0"/>
+    <w:lsdException w:name="Medium List 1 Accent 4" w:semiHidden="0" w:uiPriority="65" w:unhideWhenUsed="0"/>
+    <w:lsdException w:name="Medium List 2 Accent 4" w:semiHidden="0" w:uiPriority="66" w:unhideWhenUsed="0"/>
+    <w:lsdException w:name="Medium Grid 1 Accent 4" w:semiHidden="0" w:uiPriority="67" w:unhideWhenUsed="0"/>
+    <w:lsdException w:name="Medium Grid 2 Accent 4" w:semiHidden="0" w:uiPriority="68" w:unhideWhenUsed="0"/>
+    <w:lsdException w:name="Medium Grid 3 Accent 4" w:semiHidden="0" w:uiPriority="69" w:unhideWhenUsed="0"/>
+    <w:lsdException w:name="Dark List Accent 4" w:semiHidden="0" w:uiPriority="70" w:unhideWhenUsed="0"/>
+    <w:lsdException w:name="Colorful Shading Accent 4" w:semiHidden="0" w:uiPriority="71" w:unhideWhenUsed="0"/>
+    <w:lsdException w:name="Colorful List Accent 4" w:semiHidden="0" w:uiPriority="72" w:unhideWhenUsed="0"/>
+    <w:lsdException w:name="Colorful Grid Accent 4" w:semiHidden="0" w:uiPriority="73" w:unhideWhenUsed="0"/>
+    <w:lsdException w:name="Light Shading Accent 5" w:semiHidden="0" w:uiPriority="60" w:unhideWhenUsed="0"/>
+    <w:lsdException w:name="Light List Accent 5" w:semiHidden="0" w:uiPriority="61" w:unhideWhenUsed="0"/>
+    <w:lsdException w:name="Light Grid Accent 5" w:semiHidden="0" w:uiPriority="62" w:unhideWhenUsed="0"/>
+    <w:lsdException w:name="Medium Shading 1 Accent 5" w:semiHidden="0" w:uiPriority="63" w:unhideWhenUsed="0"/>
+    <w:lsdException w:name="Medium Shading 2 Accent 5" w:semiHidden="0" w:uiPriority="64" w:unhideWhenUsed="0"/>
+    <w:lsdException w:name="Medium List 1 Accent 5" w:semiHidden="0" w:uiPriority="65" w:unhideWhenUsed="0"/>
+    <w:lsdException w:name="Medium List 2 Accent 5" w:semiHidden="0" w:uiPriority="66" w:unhideWhenUsed="0"/>
+    <w:lsdException w:name="Medium Grid 1 Accent 5" w:semiHidden="0" w:uiPriority="67" w:unhideWhenUsed="0"/>
+    <w:lsdException w:name="Medium Grid 2 Accent 5" w:semiHidden="0" w:uiPriority="68" w:unhideWhenUsed="0"/>
+    <w:lsdException w:name="Medium Grid 3 Accent 5" w:semiHidden="0" w:uiPriority="69" w:unhideWhenUsed="0"/>
+    <w:lsdException w:name="Dark List Accent 5" w:semiHidden="0" w:uiPriority="70" w:unhideWhenUsed="0"/>
+    <w:lsdException w:name="Colorful Shading Accent 5" w:semiHidden="0" w:uiPriority="71" w:unhideWhenUsed="0"/>
+    <w:lsdException w:name="Colorful List Accent 5" w:semiHidden="0" w:uiPriority="72" w:unhideWhenUsed="0"/>
+    <w:lsdException w:name="Colorful Grid Accent 5" w:semiHidden="0" w:uiPriority="73" w:unhideWhenUsed="0"/>
+    <w:lsdException w:name="Light Shading Accent 6" w:semiHidden="0" w:uiPriority="60" w:unhideWhenUsed="0"/>
+    <w:lsdException w:name="Light List Accent 6" w:semiHidden="0" w:uiPriority="61" w:unhideWhenUsed="0"/>
+    <w:lsdException w:name="Light Grid Accent 6" w:semiHidden="0" w:uiPriority="62" w:unhideWhenUsed="0"/>
+    <w:lsdException w:name="Medium Shading 1 Accent 6" w:semiHidden="0" w:uiPriority="63" w:unhideWhenUsed="0"/>
+    <w:lsdException w:name="Medium Shading 2 Accent 6" w:semiHidden="0" w:uiPriority="64" w:unhideWhenUsed="0"/>
+    <w:lsdException w:name="Medium List 1 Accent 6" w:semiHidden="0" w:uiPriority="65" w:unhideWhenUsed="0"/>
+    <w:lsdException w:name="Medium List 2 Accent 6" w:semiHidden="0" w:uiPriority="66" w:unhideWhenUsed="0"/>
+    <w:lsdException w:name="Medium Grid 1 Accent 6" w:semiHidden="0" w:uiPriority="67" w:unhideWhenUsed="0"/>
+    <w:lsdException w:name="Medium Grid 2 Accent 6" w:semiHidden="0" w:uiPriority="68" w:unhideWhenUsed="0"/>
+    <w:lsdException w:name="Medium Grid 3 Accent 6" w:semiHidden="0" w:uiPriority="69" w:unhideWhenUsed="0"/>
+    <w:lsdException w:name="Dark List Accent 6" w:semiHidden="0" w:uiPriority="70" w:unhideWhenUsed="0"/>
+    <w:lsdException w:name="Colorful Shading Accent 6" w:semiHidden="0" w:uiPriority="71" w:unhideWhenUsed="0"/>
+    <w:lsdException w:name="Colorful List Accent 6" w:semiHidden="0" w:uiPriority="72" w:unhideWhenUsed="0"/>
+    <w:lsdException w:name="Colorful Grid Accent 6" w:semiHidden="0" w:uiPriority="73" w:unhideWhenUsed="0"/>
+    <w:lsdException w:name="Subtle Emphasis" w:semiHidden="0" w:uiPriority="19" w:unhideWhenUsed="0" w:qFormat="1"/>
+    <w:lsdException w:name="Intense Emphasis" w:semiHidden="0" w:uiPriority="21" w:unhideWhenUsed="0" w:qFormat="1"/>
+    <w:lsdException w:name="Subtle Reference" w:semiHidden="0" w:uiPriority="31" w:unhideWhenUsed="0" w:qFormat="1"/>
+    <w:lsdException w:name="Intense Reference" w:semiHidden="0" w:uiPriority="32" w:unhideWhenUsed="0" w:qFormat="1"/>
+    <w:lsdException w:name="Book Title" w:semiHidden="0" w:uiPriority="33" w:unhideWhenUsed="0" w:qFormat="1"/>
+    <w:lsdException w:name="Bibliography" w:uiPriority="37"/>
+    <w:lsdException w:name="TOC Heading" w:uiPriority="39" w:qFormat="1"/>
+  </w:latentStyles>
+  <w:style w:type="paragraph" w:default="1" w:styleId="Normal">
+    <w:name w:val="Normal"/>
+    <w:qFormat/>
+  </w:style>
+  <w:style w:type="character" w:default="1" w:styleId="DefaultParagraphFont">
+    <w:name w:val="Default Paragraph Font"/>
+    <w:uiPriority w:val="1"/>
+    <w:semiHidden/>
+    <w:unhideWhenUsed/>
+  </w:style>
+  <w:style w:type="table" w:default="1" w:styleId="TableNormal">
+    <w:name w:val="Normal Table"/>
+    <w:uiPriority w:val="99"/>
+    <w:semiHidden/>
+    <w:unhideWhenUsed/>
+    <w:tblPr>
+      <w:tblInd w:w="0" w:type="dxa"/>
       <w:tblCellMar>
         <w:top w:w="0" w:type="dxa"/>
         <w:left w:w="108" w:type="dxa"/>
@@ -616,6 +968,12 @@
         <w:right w:w="108" w:type="dxa"/>
       </w:tblCellMar>
     </w:tblPr>
+  </w:style>
+  <w:style w:type="numbering" w:default="1" w:styleId="NoList">
+    <w:name w:val="No List"/>
+    <w:uiPriority w:val="99"/>
+    <w:semiHidden/>
+    <w:unhideWhenUsed/>
   </w:style>
 </w:styles>
 </file>

</xml_diff>